<commit_message>
Dokument labb 1 - grupp 6.docx
</commit_message>
<xml_diff>
--- a/Dokument labb 1 - grupp 6.docx
+++ b/Dokument labb 1 - grupp 6.docx
@@ -41,27 +41,7 @@
           <w:sz w:val="27"/>
           <w:szCs w:val="27"/>
         </w:rPr>
-        <w:t xml:space="preserve">Mestadels av designen har vi kommit på själva med inspiration efter webbsidedesignen från tidigt 2000-tal. Starka färger som ljusrosa och neongrön vid alla </w:t>
-      </w:r>
-      <w:proofErr w:type="spellStart"/>
-      <w:r>
-        <w:rPr>
-          <w:rStyle w:val="textlayer--absolute"/>
-          <w:rFonts w:ascii="Times New Roman" w:hAnsi="Times New Roman" w:cs="Times New Roman"/>
-          <w:sz w:val="27"/>
-          <w:szCs w:val="27"/>
-        </w:rPr>
-        <w:t>borders</w:t>
-      </w:r>
-      <w:proofErr w:type="spellEnd"/>
-      <w:r>
-        <w:rPr>
-          <w:rStyle w:val="textlayer--absolute"/>
-          <w:rFonts w:ascii="Times New Roman" w:hAnsi="Times New Roman" w:cs="Times New Roman"/>
-          <w:sz w:val="27"/>
-          <w:szCs w:val="27"/>
-        </w:rPr>
-        <w:t xml:space="preserve"> är ett designval som finns för att väcka känslor. Antagligen hatar man designen, men den är ändå ögonfångande. </w:t>
+        <w:t xml:space="preserve">Mestadels av designen har vi kommit på själva med inspiration efter webbsidedesignen från tidigt 2000-tal. Starka färger som ljusrosa och neongrön vid alla borders är ett designval som finns för att väcka känslor. Antagligen hatar man designen, men den är ändå ögonfångande. </w:t>
       </w:r>
       <w:r>
         <w:rPr>
@@ -71,6 +51,79 @@
           <w:szCs w:val="27"/>
         </w:rPr>
         <w:t>Polaroidbilden på mjölsidan tyckte vi bara var rolig och lite utmanande att försöka implementera på ett snyggt sätt så därför valde vi den.</w:t>
+      </w:r>
+      <w:r>
+        <w:rPr>
+          <w:rStyle w:val="textlayer--absolute"/>
+          <w:rFonts w:ascii="Times New Roman" w:hAnsi="Times New Roman" w:cs="Times New Roman"/>
+          <w:sz w:val="27"/>
+          <w:szCs w:val="27"/>
+        </w:rPr>
+        <w:t xml:space="preserve"> </w:t>
+      </w:r>
+      <w:r>
+        <w:rPr>
+          <w:rStyle w:val="textlayer--absolute"/>
+          <w:rFonts w:ascii="Times New Roman" w:hAnsi="Times New Roman" w:cs="Times New Roman"/>
+          <w:sz w:val="27"/>
+          <w:szCs w:val="27"/>
+        </w:rPr>
+        <w:t>Formulärsidan är designad som den är för att det ska vara svårt för köparen</w:t>
+      </w:r>
+      <w:r>
+        <w:rPr>
+          <w:rStyle w:val="textlayer--absolute"/>
+          <w:rFonts w:ascii="Times New Roman" w:hAnsi="Times New Roman" w:cs="Times New Roman"/>
+          <w:sz w:val="27"/>
+          <w:szCs w:val="27"/>
+        </w:rPr>
+        <w:t xml:space="preserve"> att skriva klagomål till oss.</w:t>
+      </w:r>
+      <w:r>
+        <w:rPr>
+          <w:rStyle w:val="textlayer--absolute"/>
+          <w:rFonts w:ascii="Times New Roman" w:hAnsi="Times New Roman" w:cs="Times New Roman"/>
+          <w:sz w:val="27"/>
+          <w:szCs w:val="27"/>
+        </w:rPr>
+        <w:t xml:space="preserve"> </w:t>
+      </w:r>
+      <w:r>
+        <w:rPr>
+          <w:rStyle w:val="textlayer--absolute"/>
+          <w:rFonts w:ascii="Times New Roman" w:hAnsi="Times New Roman" w:cs="Times New Roman"/>
+          <w:sz w:val="27"/>
+          <w:szCs w:val="27"/>
+        </w:rPr>
+        <w:t xml:space="preserve">Vi lade in kundrecensioner mestadels för att det var kul att försöka implementera dem på ett någorlunda snyggt sätt. </w:t>
+      </w:r>
+    </w:p>
+    <w:p>
+      <w:pPr>
+        <w:rPr>
+          <w:rStyle w:val="textlayer--absolute"/>
+          <w:rFonts w:ascii="Times New Roman" w:hAnsi="Times New Roman" w:cs="Times New Roman"/>
+          <w:sz w:val="27"/>
+          <w:szCs w:val="27"/>
+        </w:rPr>
+      </w:pPr>
+      <w:r>
+        <w:rPr>
+          <w:rStyle w:val="textlayer--absolute"/>
+          <w:rFonts w:ascii="Times New Roman" w:hAnsi="Times New Roman" w:cs="Times New Roman"/>
+          <w:sz w:val="27"/>
+          <w:szCs w:val="27"/>
+        </w:rPr>
+        <w:t>Hela sidan är designad på ett väldigt vagt sätt för att ingen ska veta vad det är vi säljer. Vi vet inte ens själva vad vi säljer</w:t>
+      </w:r>
+      <w:r>
+        <w:rPr>
+          <w:rStyle w:val="textlayer--absolute"/>
+          <w:rFonts w:ascii="Times New Roman" w:hAnsi="Times New Roman" w:cs="Times New Roman"/>
+          <w:sz w:val="27"/>
+          <w:szCs w:val="27"/>
+        </w:rPr>
+        <w:t xml:space="preserve">, men folk kommer att köpa, det är vi säkra på. </w:t>
       </w:r>
     </w:p>
     <w:p>
@@ -180,7 +233,115 @@
           <w:sz w:val="27"/>
           <w:szCs w:val="27"/>
         </w:rPr>
-        <w:t xml:space="preserve">Eftersom HTML är rätt så ”straight forward” så har vi inte tagit alltför mycket hjälp av externa tjänster utan försökt komma på lösningar själv med vår begränsande kunskap inom språket. Detta var en utmaning men väldigt kul! </w:t>
+        <w:t>Eftersom HTML är rätt så ”straight forward” så har vi inte tagit alltför mycket hjälp av externa tjänster utan försökt komma på lösningar själv med vår begränsande kunskap inom språket. Detta var en utmaning men väldigt kul</w:t>
+      </w:r>
+      <w:r>
+        <w:rPr>
+          <w:rStyle w:val="textlayer--absolute"/>
+          <w:rFonts w:ascii="Times New Roman" w:hAnsi="Times New Roman" w:cs="Times New Roman"/>
+          <w:sz w:val="27"/>
+          <w:szCs w:val="27"/>
+        </w:rPr>
+        <w:t xml:space="preserve"> (tills vi kom till autorättaren och var tvungna att googla på lösningar)</w:t>
+      </w:r>
+      <w:r>
+        <w:rPr>
+          <w:rStyle w:val="textlayer--absolute"/>
+          <w:rFonts w:ascii="Times New Roman" w:hAnsi="Times New Roman" w:cs="Times New Roman"/>
+          <w:sz w:val="27"/>
+          <w:szCs w:val="27"/>
+        </w:rPr>
+        <w:t>!</w:t>
+      </w:r>
+      <w:r>
+        <w:rPr>
+          <w:rStyle w:val="textlayer--absolute"/>
+          <w:rFonts w:ascii="Times New Roman" w:hAnsi="Times New Roman" w:cs="Times New Roman"/>
+          <w:sz w:val="27"/>
+          <w:szCs w:val="27"/>
+        </w:rPr>
+        <w:t xml:space="preserve"> </w:t>
+      </w:r>
+      <w:r>
+        <w:rPr>
+          <w:rStyle w:val="textlayer--absolute"/>
+          <w:rFonts w:ascii="Times New Roman" w:hAnsi="Times New Roman" w:cs="Times New Roman"/>
+          <w:sz w:val="27"/>
+          <w:szCs w:val="27"/>
+        </w:rPr>
+        <w:t xml:space="preserve">Vi tyckte att det var enklare att skapa enskilda CSS </w:t>
+      </w:r>
+      <w:r>
+        <w:rPr>
+          <w:rStyle w:val="textlayer--absolute"/>
+          <w:rFonts w:ascii="Times New Roman" w:hAnsi="Times New Roman" w:cs="Times New Roman"/>
+          <w:sz w:val="27"/>
+          <w:szCs w:val="27"/>
+        </w:rPr>
+        <w:t>filer</w:t>
+      </w:r>
+      <w:r>
+        <w:rPr>
+          <w:rStyle w:val="textlayer--absolute"/>
+          <w:rFonts w:ascii="Times New Roman" w:hAnsi="Times New Roman" w:cs="Times New Roman"/>
+          <w:sz w:val="27"/>
+          <w:szCs w:val="27"/>
+        </w:rPr>
+        <w:t xml:space="preserve"> till </w:t>
+      </w:r>
+      <w:r>
+        <w:rPr>
+          <w:rStyle w:val="textlayer--absolute"/>
+          <w:rFonts w:ascii="Times New Roman" w:hAnsi="Times New Roman" w:cs="Times New Roman"/>
+          <w:sz w:val="27"/>
+          <w:szCs w:val="27"/>
+        </w:rPr>
+        <w:t>de olika</w:t>
+      </w:r>
+      <w:r>
+        <w:rPr>
+          <w:rStyle w:val="textlayer--absolute"/>
+          <w:rFonts w:ascii="Times New Roman" w:hAnsi="Times New Roman" w:cs="Times New Roman"/>
+          <w:sz w:val="27"/>
+          <w:szCs w:val="27"/>
+        </w:rPr>
+        <w:t xml:space="preserve"> sidor</w:t>
+      </w:r>
+      <w:r>
+        <w:rPr>
+          <w:rStyle w:val="textlayer--absolute"/>
+          <w:rFonts w:ascii="Times New Roman" w:hAnsi="Times New Roman" w:cs="Times New Roman"/>
+          <w:sz w:val="27"/>
+          <w:szCs w:val="27"/>
+        </w:rPr>
+        <w:t xml:space="preserve">na då vi ändrade utseendet ganska </w:t>
+      </w:r>
+      <w:r>
+        <w:rPr>
+          <w:rStyle w:val="textlayer--absolute"/>
+          <w:rFonts w:ascii="Times New Roman" w:hAnsi="Times New Roman" w:cs="Times New Roman"/>
+          <w:sz w:val="27"/>
+          <w:szCs w:val="27"/>
+        </w:rPr>
+        <w:t>mycket från sida till sida, men i efterhand hade det kanske ändå varit bättre med en CSS</w:t>
+      </w:r>
+      <w:r>
+        <w:rPr>
+          <w:rStyle w:val="textlayer--absolute"/>
+          <w:rFonts w:ascii="Times New Roman" w:hAnsi="Times New Roman" w:cs="Times New Roman"/>
+          <w:sz w:val="27"/>
+          <w:szCs w:val="27"/>
+        </w:rPr>
+        <w:t xml:space="preserve"> fil då det blir mer sammanhängande.</w:t>
+      </w:r>
+      <w:r>
+        <w:rPr>
+          <w:rStyle w:val="textlayer--absolute"/>
+          <w:rFonts w:ascii="Times New Roman" w:hAnsi="Times New Roman" w:cs="Times New Roman"/>
+          <w:sz w:val="27"/>
+          <w:szCs w:val="27"/>
+        </w:rPr>
+        <w:t xml:space="preserve"> </w:t>
       </w:r>
     </w:p>
     <w:p>
@@ -212,15 +373,6 @@
           <w:szCs w:val="27"/>
         </w:rPr>
       </w:pPr>
-      <w:r>
-        <w:rPr>
-          <w:rStyle w:val="textlayer--absolute"/>
-          <w:rFonts w:ascii="Times New Roman" w:hAnsi="Times New Roman" w:cs="Times New Roman"/>
-          <w:sz w:val="27"/>
-          <w:szCs w:val="27"/>
-        </w:rPr>
-        <w:t>p</w:t>
-      </w:r>
     </w:p>
     <w:p>
       <w:pPr>
@@ -237,10 +389,34 @@
         <w:rPr>
           <w:rStyle w:val="textlayer--absolute"/>
           <w:rFonts w:ascii="Times New Roman" w:hAnsi="Times New Roman" w:cs="Times New Roman"/>
+          <w:b/>
+          <w:bCs/>
           <w:sz w:val="27"/>
           <w:szCs w:val="27"/>
         </w:rPr>
       </w:pPr>
+      <w:r>
+        <w:rPr>
+          <w:rStyle w:val="textlayer--absolute"/>
+          <w:rFonts w:ascii="Times New Roman" w:hAnsi="Times New Roman" w:cs="Times New Roman"/>
+          <w:b/>
+          <w:bCs/>
+          <w:sz w:val="27"/>
+          <w:szCs w:val="27"/>
+        </w:rPr>
+        <w:t>Källförteckning</w:t>
+      </w:r>
+      <w:r>
+        <w:rPr>
+          <w:rStyle w:val="textlayer--absolute"/>
+          <w:rFonts w:ascii="Times New Roman" w:hAnsi="Times New Roman" w:cs="Times New Roman"/>
+          <w:b/>
+          <w:bCs/>
+          <w:sz w:val="27"/>
+          <w:szCs w:val="27"/>
+        </w:rPr>
+        <w:t>:</w:t>
+      </w:r>
     </w:p>
     <w:p>
       <w:pPr>
@@ -251,14 +427,21 @@
           <w:szCs w:val="27"/>
         </w:rPr>
       </w:pPr>
+      <w:r>
+        <w:rPr>
+          <w:rStyle w:val="textlayer--absolute"/>
+          <w:rFonts w:ascii="Times New Roman" w:hAnsi="Times New Roman" w:cs="Times New Roman"/>
+          <w:sz w:val="27"/>
+          <w:szCs w:val="27"/>
+        </w:rPr>
+        <w:t>Pixabay.com</w:t>
+      </w:r>
     </w:p>
     <w:p>
       <w:pPr>
         <w:rPr>
           <w:rStyle w:val="textlayer--absolute"/>
           <w:rFonts w:ascii="Times New Roman" w:hAnsi="Times New Roman" w:cs="Times New Roman"/>
-          <w:b/>
-          <w:bCs/>
           <w:sz w:val="27"/>
           <w:szCs w:val="27"/>
         </w:rPr>
@@ -267,23 +450,10 @@
         <w:rPr>
           <w:rStyle w:val="textlayer--absolute"/>
           <w:rFonts w:ascii="Times New Roman" w:hAnsi="Times New Roman" w:cs="Times New Roman"/>
-          <w:b/>
-          <w:bCs/>
-          <w:sz w:val="27"/>
-          <w:szCs w:val="27"/>
-        </w:rPr>
-        <w:t>Källförteckning</w:t>
-      </w:r>
-      <w:r>
-        <w:rPr>
-          <w:rStyle w:val="textlayer--absolute"/>
-          <w:rFonts w:ascii="Times New Roman" w:hAnsi="Times New Roman" w:cs="Times New Roman"/>
-          <w:b/>
-          <w:bCs/>
-          <w:sz w:val="27"/>
-          <w:szCs w:val="27"/>
-        </w:rPr>
-        <w:t>:</w:t>
+          <w:sz w:val="27"/>
+          <w:szCs w:val="27"/>
+        </w:rPr>
+        <w:t xml:space="preserve">Canvas.com </w:t>
       </w:r>
     </w:p>
     <w:p>
@@ -302,13 +472,12 @@
           <w:sz w:val="27"/>
           <w:szCs w:val="27"/>
         </w:rPr>
-        <w:t>Pixabay.com</w:t>
+        <w:t>Gimp.com</w:t>
       </w:r>
     </w:p>
     <w:p>
       <w:pPr>
         <w:rPr>
-          <w:rStyle w:val="textlayer--absolute"/>
           <w:rFonts w:ascii="Times New Roman" w:hAnsi="Times New Roman" w:cs="Times New Roman"/>
           <w:sz w:val="27"/>
           <w:szCs w:val="27"/>
@@ -316,49 +485,12 @@
       </w:pPr>
       <w:r>
         <w:rPr>
-          <w:rStyle w:val="textlayer--absolute"/>
-          <w:rFonts w:ascii="Times New Roman" w:hAnsi="Times New Roman" w:cs="Times New Roman"/>
-          <w:sz w:val="27"/>
-          <w:szCs w:val="27"/>
-        </w:rPr>
-        <w:t xml:space="preserve">Canvas.com </w:t>
-      </w:r>
-    </w:p>
-    <w:p>
-      <w:pPr>
-        <w:rPr>
-          <w:rStyle w:val="textlayer--absolute"/>
-          <w:rFonts w:ascii="Times New Roman" w:hAnsi="Times New Roman" w:cs="Times New Roman"/>
-          <w:sz w:val="27"/>
-          <w:szCs w:val="27"/>
-        </w:rPr>
-      </w:pPr>
-      <w:r>
-        <w:rPr>
-          <w:rStyle w:val="textlayer--absolute"/>
-          <w:rFonts w:ascii="Times New Roman" w:hAnsi="Times New Roman" w:cs="Times New Roman"/>
-          <w:sz w:val="27"/>
-          <w:szCs w:val="27"/>
-        </w:rPr>
-        <w:t>Gimp.com</w:t>
-      </w:r>
-    </w:p>
-    <w:p>
-      <w:pPr>
-        <w:rPr>
-          <w:rStyle w:val="textlayer--absolute"/>
-          <w:rFonts w:ascii="Times New Roman" w:hAnsi="Times New Roman" w:cs="Times New Roman"/>
-          <w:sz w:val="27"/>
-          <w:szCs w:val="27"/>
-        </w:rPr>
-      </w:pPr>
-    </w:p>
-    <w:p>
-      <w:pPr>
-        <w:rPr>
-          <w:rFonts w:ascii="Times New Roman" w:hAnsi="Times New Roman" w:cs="Times New Roman"/>
-        </w:rPr>
-      </w:pPr>
+          <w:rFonts w:ascii="Times New Roman" w:hAnsi="Times New Roman" w:cs="Times New Roman"/>
+          <w:sz w:val="27"/>
+          <w:szCs w:val="27"/>
+        </w:rPr>
+        <w:t>Logo.ai</w:t>
+      </w:r>
     </w:p>
     <w:sectPr>
       <w:pgSz w:w="11906" w:h="16838"/>

</xml_diff>